<commit_message>
[ADDED] Teaching and outreach
</commit_message>
<xml_diff>
--- a/Text/Research.docx
+++ b/Text/Research.docx
@@ -1,6 +1,6 @@
 
 <file path=word/document.xml><?xml version="1.0" encoding="utf-8"?>
-<w:document xmlns:wpc="http://schemas.microsoft.com/office/word/2010/wordprocessingCanvas" xmlns:mo="http://schemas.microsoft.com/office/mac/office/2008/main" xmlns:mc="http://schemas.openxmlformats.org/markup-compatibility/2006" xmlns:mv="urn:schemas-microsoft-com:mac:vml" xmlns:o="urn:schemas-microsoft-com:office:office" xmlns:r="http://schemas.openxmlformats.org/officeDocument/2006/relationships" xmlns:m="http://schemas.openxmlformats.org/officeDocument/2006/math" xmlns:v="urn:schemas-microsoft-com:vml" xmlns:wp14="http://schemas.microsoft.com/office/word/2010/wordprocessingDrawing" xmlns:wp="http://schemas.openxmlformats.org/drawingml/2006/wordprocessingDrawing" xmlns:w10="urn:schemas-microsoft-com:office:word" xmlns:w="http://schemas.openxmlformats.org/wordprocessingml/2006/main" xmlns:w14="http://schemas.microsoft.com/office/word/2010/wordml" xmlns:w15="http://schemas.microsoft.com/office/word/2012/wordml" xmlns:wpg="http://schemas.microsoft.com/office/word/2010/wordprocessingGroup" xmlns:wpi="http://schemas.microsoft.com/office/word/2010/wordprocessingInk" xmlns:wne="http://schemas.microsoft.com/office/word/2006/wordml" xmlns:wps="http://schemas.microsoft.com/office/word/2010/wordprocessingShape" mc:Ignorable="w14 w15 wp14">
+<w:document xmlns:wpc="http://schemas.microsoft.com/office/word/2010/wordprocessingCanvas" xmlns:cx="http://schemas.microsoft.com/office/drawing/2014/chartex" xmlns:cx1="http://schemas.microsoft.com/office/drawing/2015/9/8/chartex" xmlns:cx2="http://schemas.microsoft.com/office/drawing/2015/10/21/chartex" xmlns:cx3="http://schemas.microsoft.com/office/drawing/2016/5/9/chartex" xmlns:cx4="http://schemas.microsoft.com/office/drawing/2016/5/10/chartex" xmlns:cx5="http://schemas.microsoft.com/office/drawing/2016/5/11/chartex" xmlns:cx6="http://schemas.microsoft.com/office/drawing/2016/5/12/chartex" xmlns:cx7="http://schemas.microsoft.com/office/drawing/2016/5/13/chartex" xmlns:cx8="http://schemas.microsoft.com/office/drawing/2016/5/14/chartex" xmlns:mc="http://schemas.openxmlformats.org/markup-compatibility/2006" xmlns:aink="http://schemas.microsoft.com/office/drawing/2016/ink" xmlns:am3d="http://schemas.microsoft.com/office/drawing/2017/model3d" xmlns:o="urn:schemas-microsoft-com:office:office" xmlns:r="http://schemas.openxmlformats.org/officeDocument/2006/relationships" xmlns:m="http://schemas.openxmlformats.org/officeDocument/2006/math" xmlns:v="urn:schemas-microsoft-com:vml" xmlns:wp14="http://schemas.microsoft.com/office/word/2010/wordprocessingDrawing" xmlns:wp="http://schemas.openxmlformats.org/drawingml/2006/wordprocessingDrawing" xmlns:w10="urn:schemas-microsoft-com:office:word" xmlns:w="http://schemas.openxmlformats.org/wordprocessingml/2006/main" xmlns:w14="http://schemas.microsoft.com/office/word/2010/wordml" xmlns:w15="http://schemas.microsoft.com/office/word/2012/wordml" xmlns:w16cid="http://schemas.microsoft.com/office/word/2016/wordml/cid" xmlns:w16se="http://schemas.microsoft.com/office/word/2015/wordml/symex" xmlns:wpg="http://schemas.microsoft.com/office/word/2010/wordprocessingGroup" xmlns:wpi="http://schemas.microsoft.com/office/word/2010/wordprocessingInk" xmlns:wne="http://schemas.microsoft.com/office/word/2006/wordml" xmlns:wps="http://schemas.microsoft.com/office/word/2010/wordprocessingShape" mc:Ignorable="w14 w15 w16se w16cid wp14">
   <w:body>
     <w:p>
       <w:pPr>
@@ -71,16 +71,7 @@
         <w:t xml:space="preserve"> </w:t>
       </w:r>
       <w:r>
-        <w:t>The cosmological origin of these flashes was established back in the 90’s when their distribution on the sky was shown to be isotropic</w:t>
-      </w:r>
-      <w:r>
-        <w:t>al</w:t>
-      </w:r>
-      <w:r>
-        <w:t>.</w:t>
-      </w:r>
-      <w:r>
-        <w:t xml:space="preserve"> (talk about instruments) They are the result of the most luminous explosions in the Universe, launching jetted ultra-relativistic blast waves into their environment.</w:t>
+        <w:t>They are the result of the most luminous explosions in the Universe, launching jetted ultra-relativistic blast waves into their environment.</w:t>
       </w:r>
     </w:p>
     <w:p>
@@ -95,22 +86,102 @@
         <w:jc w:val="both"/>
       </w:pPr>
       <w:r>
-        <w:t>Today, is is known that these explosions are triggered by the collapse of a supermassive star (long GRB) or by the merger of two neutron stars (short GRB)</w:t>
+        <w:t xml:space="preserve">Today, is </w:t>
+      </w:r>
+      <w:proofErr w:type="spellStart"/>
+      <w:r>
+        <w:t>is</w:t>
+      </w:r>
+      <w:proofErr w:type="spellEnd"/>
+      <w:r>
+        <w:t xml:space="preserve"> known that these explosions are triggered by the collapse of a supermassive star (long GRB) or by the merger of two neutron stars (short GRB)</w:t>
       </w:r>
       <w:r>
         <w:t>, with the recent detection of gravitational waves spectacularly confirming the latter connection</w:t>
       </w:r>
       <w:r>
         <w:t>.</w:t>
+      </w:r>
+      <w:r>
+        <w:t xml:space="preserve"> The accretion phenomenon onto the remnant is able to power ultra-</w:t>
+      </w:r>
+      <w:proofErr w:type="spellStart"/>
+      <w:r>
+        <w:t>relativisitic</w:t>
+      </w:r>
+      <w:proofErr w:type="spellEnd"/>
+      <w:r>
+        <w:t xml:space="preserve"> collimated outflows  (jets) that collide with the </w:t>
+      </w:r>
+      <w:proofErr w:type="spellStart"/>
+      <w:r>
+        <w:t>circumburst</w:t>
+      </w:r>
+      <w:proofErr w:type="spellEnd"/>
+      <w:r>
+        <w:t xml:space="preserve"> medium, eventually emitting synchrotron radiation. This radiation, observed after the prompt gamma-ray emission, is called the afterglow, and it’s features carry the imprint of the complex dynamics of the explosion.</w:t>
+      </w:r>
+    </w:p>
+    <w:p>
+      <w:pPr>
+        <w:ind w:left="708" w:hanging="708"/>
+        <w:jc w:val="both"/>
+      </w:pPr>
+    </w:p>
+    <w:p>
+      <w:pPr>
+        <w:ind w:left="708" w:hanging="708"/>
+        <w:jc w:val="both"/>
+      </w:pPr>
+      <w:r>
+        <w:t xml:space="preserve">The basic phenomenology of these events is </w:t>
+      </w:r>
+      <w:r>
+        <w:t xml:space="preserve">quite well </w:t>
+      </w:r>
+      <w:r>
+        <w:t xml:space="preserve">understood </w:t>
+      </w:r>
+      <w:r>
+        <w:t>and s</w:t>
+      </w:r>
+      <w:r>
+        <w:t xml:space="preserve">ome analytical and numerical modeling of the dynamical and emission processes of both the </w:t>
+      </w:r>
+      <w:r>
+        <w:t xml:space="preserve">prompt emission </w:t>
+      </w:r>
+      <w:r>
+        <w:t>and the afterglow have been carried out. However, some questions regarding the nature of the progenitor and the remnant remain unanswered and require much more precise simulation of the afterglow.</w:t>
+      </w:r>
+    </w:p>
+    <w:p>
+      <w:pPr>
+        <w:ind w:left="708" w:hanging="708"/>
+        <w:jc w:val="both"/>
+      </w:pPr>
+    </w:p>
+    <w:p>
+      <w:pPr>
+        <w:ind w:left="708" w:hanging="708"/>
+        <w:jc w:val="both"/>
+      </w:pPr>
+      <w:r>
+        <w:t>However, the dynamics and radiative transfer processes involved in the afterglow phenomenon</w:t>
+      </w:r>
+      <w:r>
+        <w:t xml:space="preserve"> harbor complex features that, though they carry a lot of information about the </w:t>
+      </w:r>
+      <w:proofErr w:type="spellStart"/>
+      <w:r>
+        <w:t>burster</w:t>
+      </w:r>
+      <w:proofErr w:type="spellEnd"/>
+      <w:r>
+        <w:t>, are extremely challenging to model both analytically and numerically.</w:t>
       </w:r>
       <w:bookmarkStart w:id="1" w:name="_GoBack"/>
       <w:bookmarkEnd w:id="1"/>
-    </w:p>
-    <w:p>
-      <w:pPr>
-        <w:ind w:left="708" w:hanging="708"/>
-        <w:jc w:val="both"/>
-      </w:pPr>
     </w:p>
     <w:p>
       <w:pPr>
@@ -129,7 +200,7 @@
 </file>
 
 <file path=word/comments.xml><?xml version="1.0" encoding="utf-8"?>
-<w:comments xmlns:wpc="http://schemas.microsoft.com/office/word/2010/wordprocessingCanvas" xmlns:mo="http://schemas.microsoft.com/office/mac/office/2008/main" xmlns:mc="http://schemas.openxmlformats.org/markup-compatibility/2006" xmlns:mv="urn:schemas-microsoft-com:mac:vml" xmlns:o="urn:schemas-microsoft-com:office:office" xmlns:r="http://schemas.openxmlformats.org/officeDocument/2006/relationships" xmlns:m="http://schemas.openxmlformats.org/officeDocument/2006/math" xmlns:v="urn:schemas-microsoft-com:vml" xmlns:wp14="http://schemas.microsoft.com/office/word/2010/wordprocessingDrawing" xmlns:wp="http://schemas.openxmlformats.org/drawingml/2006/wordprocessingDrawing" xmlns:w10="urn:schemas-microsoft-com:office:word" xmlns:w="http://schemas.openxmlformats.org/wordprocessingml/2006/main" xmlns:w14="http://schemas.microsoft.com/office/word/2010/wordml" xmlns:w15="http://schemas.microsoft.com/office/word/2012/wordml" xmlns:wpg="http://schemas.microsoft.com/office/word/2010/wordprocessingGroup" xmlns:wpi="http://schemas.microsoft.com/office/word/2010/wordprocessingInk" xmlns:wne="http://schemas.microsoft.com/office/word/2006/wordml" xmlns:wps="http://schemas.microsoft.com/office/word/2010/wordprocessingShape" mc:Ignorable="w14 w15 wp14">
+<w:comments xmlns:wpc="http://schemas.microsoft.com/office/word/2010/wordprocessingCanvas" xmlns:cx="http://schemas.microsoft.com/office/drawing/2014/chartex" xmlns:cx1="http://schemas.microsoft.com/office/drawing/2015/9/8/chartex" xmlns:cx2="http://schemas.microsoft.com/office/drawing/2015/10/21/chartex" xmlns:cx3="http://schemas.microsoft.com/office/drawing/2016/5/9/chartex" xmlns:cx4="http://schemas.microsoft.com/office/drawing/2016/5/10/chartex" xmlns:cx5="http://schemas.microsoft.com/office/drawing/2016/5/11/chartex" xmlns:cx6="http://schemas.microsoft.com/office/drawing/2016/5/12/chartex" xmlns:cx7="http://schemas.microsoft.com/office/drawing/2016/5/13/chartex" xmlns:cx8="http://schemas.microsoft.com/office/drawing/2016/5/14/chartex" xmlns:mc="http://schemas.openxmlformats.org/markup-compatibility/2006" xmlns:aink="http://schemas.microsoft.com/office/drawing/2016/ink" xmlns:am3d="http://schemas.microsoft.com/office/drawing/2017/model3d" xmlns:o="urn:schemas-microsoft-com:office:office" xmlns:r="http://schemas.openxmlformats.org/officeDocument/2006/relationships" xmlns:m="http://schemas.openxmlformats.org/officeDocument/2006/math" xmlns:v="urn:schemas-microsoft-com:vml" xmlns:wp14="http://schemas.microsoft.com/office/word/2010/wordprocessingDrawing" xmlns:wp="http://schemas.openxmlformats.org/drawingml/2006/wordprocessingDrawing" xmlns:w10="urn:schemas-microsoft-com:office:word" xmlns:w="http://schemas.openxmlformats.org/wordprocessingml/2006/main" xmlns:w14="http://schemas.microsoft.com/office/word/2010/wordml" xmlns:w15="http://schemas.microsoft.com/office/word/2012/wordml" xmlns:w16cid="http://schemas.microsoft.com/office/word/2016/wordml/cid" xmlns:w16se="http://schemas.microsoft.com/office/word/2015/wordml/symex" xmlns:wpg="http://schemas.microsoft.com/office/word/2010/wordprocessingGroup" xmlns:wpi="http://schemas.microsoft.com/office/word/2010/wordprocessingInk" xmlns:wne="http://schemas.microsoft.com/office/word/2006/wordml" xmlns:wps="http://schemas.microsoft.com/office/word/2010/wordprocessingShape" mc:Ignorable="w14 w15 w16se w16cid wp14">
   <w:comment w:id="0" w:author="Eliot Ayache" w:date="2018-02-17T15:15:00Z" w:initials="EA">
     <w:p>
       <w:pPr>
@@ -158,13 +229,19 @@
 </file>
 
 <file path=word/commentsExtended.xml><?xml version="1.0" encoding="utf-8"?>
-<w15:commentsEx xmlns:wpc="http://schemas.microsoft.com/office/word/2010/wordprocessingCanvas" xmlns:mo="http://schemas.microsoft.com/office/mac/office/2008/main" xmlns:mc="http://schemas.openxmlformats.org/markup-compatibility/2006" xmlns:mv="urn:schemas-microsoft-com:mac:vml" xmlns:o="urn:schemas-microsoft-com:office:office" xmlns:r="http://schemas.openxmlformats.org/officeDocument/2006/relationships" xmlns:m="http://schemas.openxmlformats.org/officeDocument/2006/math" xmlns:v="urn:schemas-microsoft-com:vml" xmlns:wp14="http://schemas.microsoft.com/office/word/2010/wordprocessingDrawing" xmlns:wp="http://schemas.openxmlformats.org/drawingml/2006/wordprocessingDrawing" xmlns:w10="urn:schemas-microsoft-com:office:word" xmlns:w="http://schemas.openxmlformats.org/wordprocessingml/2006/main" xmlns:w14="http://schemas.microsoft.com/office/word/2010/wordml" xmlns:w15="http://schemas.microsoft.com/office/word/2012/wordml" xmlns:wpg="http://schemas.microsoft.com/office/word/2010/wordprocessingGroup" xmlns:wpi="http://schemas.microsoft.com/office/word/2010/wordprocessingInk" xmlns:wne="http://schemas.microsoft.com/office/word/2006/wordml" xmlns:wps="http://schemas.microsoft.com/office/word/2010/wordprocessingShape" mc:Ignorable="w14 w15 wp14">
+<w15:commentsEx xmlns:wpc="http://schemas.microsoft.com/office/word/2010/wordprocessingCanvas" xmlns:cx="http://schemas.microsoft.com/office/drawing/2014/chartex" xmlns:cx1="http://schemas.microsoft.com/office/drawing/2015/9/8/chartex" xmlns:cx2="http://schemas.microsoft.com/office/drawing/2015/10/21/chartex" xmlns:cx3="http://schemas.microsoft.com/office/drawing/2016/5/9/chartex" xmlns:cx4="http://schemas.microsoft.com/office/drawing/2016/5/10/chartex" xmlns:cx5="http://schemas.microsoft.com/office/drawing/2016/5/11/chartex" xmlns:cx6="http://schemas.microsoft.com/office/drawing/2016/5/12/chartex" xmlns:cx7="http://schemas.microsoft.com/office/drawing/2016/5/13/chartex" xmlns:cx8="http://schemas.microsoft.com/office/drawing/2016/5/14/chartex" xmlns:mc="http://schemas.openxmlformats.org/markup-compatibility/2006" xmlns:aink="http://schemas.microsoft.com/office/drawing/2016/ink" xmlns:am3d="http://schemas.microsoft.com/office/drawing/2017/model3d" xmlns:o="urn:schemas-microsoft-com:office:office" xmlns:r="http://schemas.openxmlformats.org/officeDocument/2006/relationships" xmlns:m="http://schemas.openxmlformats.org/officeDocument/2006/math" xmlns:v="urn:schemas-microsoft-com:vml" xmlns:wp14="http://schemas.microsoft.com/office/word/2010/wordprocessingDrawing" xmlns:wp="http://schemas.openxmlformats.org/drawingml/2006/wordprocessingDrawing" xmlns:w10="urn:schemas-microsoft-com:office:word" xmlns:w="http://schemas.openxmlformats.org/wordprocessingml/2006/main" xmlns:w14="http://schemas.microsoft.com/office/word/2010/wordml" xmlns:w15="http://schemas.microsoft.com/office/word/2012/wordml" xmlns:w16cid="http://schemas.microsoft.com/office/word/2016/wordml/cid" xmlns:w16se="http://schemas.microsoft.com/office/word/2015/wordml/symex" xmlns:wpg="http://schemas.microsoft.com/office/word/2010/wordprocessingGroup" xmlns:wpi="http://schemas.microsoft.com/office/word/2010/wordprocessingInk" xmlns:wne="http://schemas.microsoft.com/office/word/2006/wordml" xmlns:wps="http://schemas.microsoft.com/office/word/2010/wordprocessingShape" mc:Ignorable="w14 w15 w16se w16cid wp14">
   <w15:commentEx w15:paraId="72B80DCC" w15:done="0"/>
 </w15:commentsEx>
 </file>
 
+<file path=word/commentsIds.xml><?xml version="1.0" encoding="utf-8"?>
+<w16cid:commentsIds xmlns:wpc="http://schemas.microsoft.com/office/word/2010/wordprocessingCanvas" xmlns:cx="http://schemas.microsoft.com/office/drawing/2014/chartex" xmlns:cx1="http://schemas.microsoft.com/office/drawing/2015/9/8/chartex" xmlns:cx2="http://schemas.microsoft.com/office/drawing/2015/10/21/chartex" xmlns:cx3="http://schemas.microsoft.com/office/drawing/2016/5/9/chartex" xmlns:cx4="http://schemas.microsoft.com/office/drawing/2016/5/10/chartex" xmlns:cx5="http://schemas.microsoft.com/office/drawing/2016/5/11/chartex" xmlns:cx6="http://schemas.microsoft.com/office/drawing/2016/5/12/chartex" xmlns:cx7="http://schemas.microsoft.com/office/drawing/2016/5/13/chartex" xmlns:cx8="http://schemas.microsoft.com/office/drawing/2016/5/14/chartex" xmlns:mc="http://schemas.openxmlformats.org/markup-compatibility/2006" xmlns:aink="http://schemas.microsoft.com/office/drawing/2016/ink" xmlns:am3d="http://schemas.microsoft.com/office/drawing/2017/model3d" xmlns:o="urn:schemas-microsoft-com:office:office" xmlns:r="http://schemas.openxmlformats.org/officeDocument/2006/relationships" xmlns:m="http://schemas.openxmlformats.org/officeDocument/2006/math" xmlns:v="urn:schemas-microsoft-com:vml" xmlns:wp14="http://schemas.microsoft.com/office/word/2010/wordprocessingDrawing" xmlns:wp="http://schemas.openxmlformats.org/drawingml/2006/wordprocessingDrawing" xmlns:w10="urn:schemas-microsoft-com:office:word" xmlns:w="http://schemas.openxmlformats.org/wordprocessingml/2006/main" xmlns:w14="http://schemas.microsoft.com/office/word/2010/wordml" xmlns:w15="http://schemas.microsoft.com/office/word/2012/wordml" xmlns:w16cid="http://schemas.microsoft.com/office/word/2016/wordml/cid" xmlns:w16se="http://schemas.microsoft.com/office/word/2015/wordml/symex" xmlns:wpg="http://schemas.microsoft.com/office/word/2010/wordprocessingGroup" xmlns:wpi="http://schemas.microsoft.com/office/word/2010/wordprocessingInk" xmlns:wne="http://schemas.microsoft.com/office/word/2006/wordml" xmlns:wps="http://schemas.microsoft.com/office/word/2010/wordprocessingShape" mc:Ignorable="w14 w15 w16se w16cid wp14">
+  <w16cid:commentId w16cid:paraId="72B80DCC" w16cid:durableId="21D67FA7"/>
+</w16cid:commentsIds>
+</file>
+
 <file path=word/people.xml><?xml version="1.0" encoding="utf-8"?>
-<w15:people xmlns:wpc="http://schemas.microsoft.com/office/word/2010/wordprocessingCanvas" xmlns:mo="http://schemas.microsoft.com/office/mac/office/2008/main" xmlns:mc="http://schemas.openxmlformats.org/markup-compatibility/2006" xmlns:mv="urn:schemas-microsoft-com:mac:vml" xmlns:o="urn:schemas-microsoft-com:office:office" xmlns:r="http://schemas.openxmlformats.org/officeDocument/2006/relationships" xmlns:m="http://schemas.openxmlformats.org/officeDocument/2006/math" xmlns:v="urn:schemas-microsoft-com:vml" xmlns:wp14="http://schemas.microsoft.com/office/word/2010/wordprocessingDrawing" xmlns:wp="http://schemas.openxmlformats.org/drawingml/2006/wordprocessingDrawing" xmlns:w10="urn:schemas-microsoft-com:office:word" xmlns:w="http://schemas.openxmlformats.org/wordprocessingml/2006/main" xmlns:w14="http://schemas.microsoft.com/office/word/2010/wordml" xmlns:w15="http://schemas.microsoft.com/office/word/2012/wordml" xmlns:wpg="http://schemas.microsoft.com/office/word/2010/wordprocessingGroup" xmlns:wpi="http://schemas.microsoft.com/office/word/2010/wordprocessingInk" xmlns:wne="http://schemas.microsoft.com/office/word/2006/wordml" xmlns:wps="http://schemas.microsoft.com/office/word/2010/wordprocessingShape" mc:Ignorable="w14 w15 wp14">
+<w15:people xmlns:wpc="http://schemas.microsoft.com/office/word/2010/wordprocessingCanvas" xmlns:cx="http://schemas.microsoft.com/office/drawing/2014/chartex" xmlns:cx1="http://schemas.microsoft.com/office/drawing/2015/9/8/chartex" xmlns:cx2="http://schemas.microsoft.com/office/drawing/2015/10/21/chartex" xmlns:cx3="http://schemas.microsoft.com/office/drawing/2016/5/9/chartex" xmlns:cx4="http://schemas.microsoft.com/office/drawing/2016/5/10/chartex" xmlns:cx5="http://schemas.microsoft.com/office/drawing/2016/5/11/chartex" xmlns:cx6="http://schemas.microsoft.com/office/drawing/2016/5/12/chartex" xmlns:cx7="http://schemas.microsoft.com/office/drawing/2016/5/13/chartex" xmlns:cx8="http://schemas.microsoft.com/office/drawing/2016/5/14/chartex" xmlns:mc="http://schemas.openxmlformats.org/markup-compatibility/2006" xmlns:aink="http://schemas.microsoft.com/office/drawing/2016/ink" xmlns:am3d="http://schemas.microsoft.com/office/drawing/2017/model3d" xmlns:o="urn:schemas-microsoft-com:office:office" xmlns:r="http://schemas.openxmlformats.org/officeDocument/2006/relationships" xmlns:m="http://schemas.openxmlformats.org/officeDocument/2006/math" xmlns:v="urn:schemas-microsoft-com:vml" xmlns:wp14="http://schemas.microsoft.com/office/word/2010/wordprocessingDrawing" xmlns:wp="http://schemas.openxmlformats.org/drawingml/2006/wordprocessingDrawing" xmlns:w10="urn:schemas-microsoft-com:office:word" xmlns:w="http://schemas.openxmlformats.org/wordprocessingml/2006/main" xmlns:w14="http://schemas.microsoft.com/office/word/2010/wordml" xmlns:w15="http://schemas.microsoft.com/office/word/2012/wordml" xmlns:w16cid="http://schemas.microsoft.com/office/word/2016/wordml/cid" xmlns:w16se="http://schemas.microsoft.com/office/word/2015/wordml/symex" xmlns:wpg="http://schemas.microsoft.com/office/word/2010/wordprocessingGroup" xmlns:wpi="http://schemas.microsoft.com/office/word/2010/wordprocessingInk" xmlns:wne="http://schemas.microsoft.com/office/word/2006/wordml" xmlns:wps="http://schemas.microsoft.com/office/word/2010/wordprocessingShape" mc:Ignorable="w14 w15 w16se w16cid wp14">
   <w15:person w15:author="Eliot Ayache">
     <w15:presenceInfo w15:providerId="Windows Live" w15:userId="f6c2229658901cb9"/>
   </w15:person>
@@ -172,7 +249,7 @@
 </file>
 
 <file path=word/styles.xml><?xml version="1.0" encoding="utf-8"?>
-<w:styles xmlns:mc="http://schemas.openxmlformats.org/markup-compatibility/2006" xmlns:r="http://schemas.openxmlformats.org/officeDocument/2006/relationships" xmlns:w="http://schemas.openxmlformats.org/wordprocessingml/2006/main" xmlns:w14="http://schemas.microsoft.com/office/word/2010/wordml" xmlns:w15="http://schemas.microsoft.com/office/word/2012/wordml" mc:Ignorable="w14 w15">
+<w:styles xmlns:mc="http://schemas.openxmlformats.org/markup-compatibility/2006" xmlns:r="http://schemas.openxmlformats.org/officeDocument/2006/relationships" xmlns:w="http://schemas.openxmlformats.org/wordprocessingml/2006/main" xmlns:w14="http://schemas.microsoft.com/office/word/2010/wordml" xmlns:w15="http://schemas.microsoft.com/office/word/2012/wordml" xmlns:w16cid="http://schemas.microsoft.com/office/word/2016/wordml/cid" xmlns:w16se="http://schemas.microsoft.com/office/word/2015/wordml/symex" mc:Ignorable="w14 w15 w16se w16cid">
   <w:docDefaults>
     <w:rPrDefault>
       <w:rPr>
@@ -184,7 +261,7 @@
     </w:rPrDefault>
     <w:pPrDefault/>
   </w:docDefaults>
-  <w:latentStyles w:defLockedState="0" w:defUIPriority="99" w:defSemiHidden="0" w:defUnhideWhenUsed="0" w:defQFormat="0" w:count="380">
+  <w:latentStyles w:defLockedState="0" w:defUIPriority="99" w:defSemiHidden="0" w:defUnhideWhenUsed="0" w:defQFormat="0" w:count="376">
     <w:lsdException w:name="Normal" w:uiPriority="0" w:qFormat="1"/>
     <w:lsdException w:name="heading 1" w:uiPriority="9" w:qFormat="1"/>
     <w:lsdException w:name="heading 2" w:semiHidden="1" w:uiPriority="9" w:unhideWhenUsed="1" w:qFormat="1"/>
@@ -341,15 +418,6 @@
     <w:lsdException w:name="Balloon Text" w:semiHidden="1" w:unhideWhenUsed="1"/>
     <w:lsdException w:name="Table Grid" w:uiPriority="39"/>
     <w:lsdException w:name="Table Theme" w:semiHidden="1" w:unhideWhenUsed="1"/>
-    <w:lsdException w:name="Note Level 1" w:semiHidden="1" w:unhideWhenUsed="1"/>
-    <w:lsdException w:name="Note Level 2" w:semiHidden="1" w:unhideWhenUsed="1"/>
-    <w:lsdException w:name="Note Level 3" w:semiHidden="1" w:unhideWhenUsed="1"/>
-    <w:lsdException w:name="Note Level 4" w:semiHidden="1" w:unhideWhenUsed="1"/>
-    <w:lsdException w:name="Note Level 5" w:semiHidden="1" w:unhideWhenUsed="1"/>
-    <w:lsdException w:name="Note Level 6" w:semiHidden="1" w:unhideWhenUsed="1"/>
-    <w:lsdException w:name="Note Level 7" w:semiHidden="1" w:unhideWhenUsed="1"/>
-    <w:lsdException w:name="Note Level 8" w:semiHidden="1" w:unhideWhenUsed="1"/>
-    <w:lsdException w:name="Note Level 9" w:semiHidden="1" w:unhideWhenUsed="1"/>
     <w:lsdException w:name="Placeholder Text" w:semiHidden="1"/>
     <w:lsdException w:name="No Spacing" w:uiPriority="1" w:qFormat="1"/>
     <w:lsdException w:name="Light Shading" w:uiPriority="60"/>
@@ -955,7 +1023,7 @@
 </file>
 
 <file path=customXml/itemProps1.xml><?xml version="1.0" encoding="utf-8"?>
-<ds:datastoreItem xmlns:ds="http://schemas.openxmlformats.org/officeDocument/2006/customXml" ds:itemID="{D8AF72DB-963B-9044-BFC2-EB22AB6E857B}">
+<ds:datastoreItem xmlns:ds="http://schemas.openxmlformats.org/officeDocument/2006/customXml" ds:itemID="{3B3A7D67-AF9F-0A4C-BBBC-36FE82215CA3}">
   <ds:schemaRefs>
     <ds:schemaRef ds:uri="http://schemas.openxmlformats.org/officeDocument/2006/bibliography"/>
   </ds:schemaRefs>

</xml_diff>